<commit_message>
2014-10-25 fix OVF when doing update-version
how to STOP a EMAC, refer to the hardware reference file, rather than
DISABLE EMAC.
</commit_message>
<xml_diff>
--- a/BF609_EAMC_FORWARD/doc/问题记录.docx
+++ b/BF609_EAMC_FORWARD/doc/问题记录.docx
@@ -5,9 +5,6 @@
     <w:p>
       <w:pPr>
         <w:spacing w:line="220" w:lineRule="atLeast"/>
-        <w:rPr>
-          <w:rFonts w:hint="eastAsia"/>
-        </w:rPr>
       </w:pPr>
       <w:r>
         <w:rPr>
@@ -31,9 +28,6 @@
         </w:numPr>
         <w:spacing w:line="220" w:lineRule="atLeast"/>
         <w:ind w:firstLineChars="0"/>
-        <w:rPr>
-          <w:rFonts w:hint="eastAsia"/>
-        </w:rPr>
       </w:pPr>
       <w:r>
         <w:rPr>
@@ -87,9 +81,6 @@
     <w:p>
       <w:pPr>
         <w:spacing w:line="220" w:lineRule="atLeast"/>
-        <w:rPr>
-          <w:rFonts w:hint="eastAsia"/>
-        </w:rPr>
       </w:pPr>
       <w:r>
         <w:rPr>
@@ -180,9 +171,6 @@
       <w:pPr>
         <w:pStyle w:val="a5"/>
         <w:ind w:left="360" w:firstLineChars="0" w:firstLine="0"/>
-        <w:rPr>
-          <w:rFonts w:hint="eastAsia"/>
-        </w:rPr>
       </w:pPr>
       <w:r>
         <w:rPr>
@@ -247,9 +235,6 @@
           <w:numId w:val="3"/>
         </w:numPr>
         <w:ind w:firstLineChars="0"/>
-        <w:rPr>
-          <w:rFonts w:hint="eastAsia"/>
-        </w:rPr>
       </w:pPr>
       <w:r>
         <w:rPr>
@@ -274,9 +259,6 @@
       <w:pPr>
         <w:pStyle w:val="a5"/>
         <w:ind w:left="360" w:firstLineChars="0" w:firstLine="0"/>
-        <w:rPr>
-          <w:rFonts w:hint="eastAsia"/>
-        </w:rPr>
       </w:pPr>
       <w:r>
         <w:rPr>
@@ -474,6 +456,9 @@
         <w:spacing w:after="0"/>
         <w:ind w:firstLineChars="0"/>
         <w:jc w:val="both"/>
+        <w:rPr>
+          <w:rFonts w:hint="eastAsia"/>
+        </w:rPr>
       </w:pPr>
       <w:r>
         <w:rPr>
@@ -648,6 +633,204 @@
           <w:rFonts w:hint="eastAsia"/>
         </w:rPr>
         <w:t>。</w:t>
+      </w:r>
+    </w:p>
+    <w:p>
+      <w:pPr>
+        <w:pStyle w:val="a5"/>
+        <w:widowControl w:val="0"/>
+        <w:numPr>
+          <w:ilvl w:val="0"/>
+          <w:numId w:val="2"/>
+        </w:numPr>
+        <w:adjustRightInd/>
+        <w:snapToGrid/>
+        <w:spacing w:after="0"/>
+        <w:ind w:firstLineChars="0"/>
+        <w:jc w:val="both"/>
+      </w:pPr>
+      <w:r>
+        <w:rPr>
+          <w:rFonts w:hint="eastAsia"/>
+        </w:rPr>
+        <w:t>采用</w:t>
+      </w:r>
+      <w:r>
+        <w:rPr>
+          <w:rFonts w:hint="eastAsia"/>
+        </w:rPr>
+        <w:t>XL-808</w:t>
+      </w:r>
+      <w:r>
+        <w:rPr>
+          <w:rFonts w:hint="eastAsia"/>
+        </w:rPr>
+        <w:t>发送</w:t>
+      </w:r>
+      <w:r>
+        <w:rPr>
+          <w:rFonts w:hint="eastAsia"/>
+        </w:rPr>
+        <w:t>12.8k/s</w:t>
+      </w:r>
+      <w:r>
+        <w:rPr>
+          <w:rFonts w:hint="eastAsia"/>
+        </w:rPr>
+        <w:t>的</w:t>
+      </w:r>
+      <w:r>
+        <w:rPr>
+          <w:rFonts w:hint="eastAsia"/>
+        </w:rPr>
+        <w:t>SV</w:t>
+      </w:r>
+      <w:r>
+        <w:rPr>
+          <w:rFonts w:hint="eastAsia"/>
+        </w:rPr>
+        <w:t>报文，</w:t>
+      </w:r>
+      <w:r>
+        <w:rPr>
+          <w:rFonts w:hint="eastAsia"/>
+        </w:rPr>
+        <w:t>609</w:t>
+      </w:r>
+      <w:r>
+        <w:rPr>
+          <w:rFonts w:hint="eastAsia"/>
+        </w:rPr>
+        <w:t>同时接受时钟和</w:t>
+      </w:r>
+      <w:r>
+        <w:rPr>
+          <w:rFonts w:hint="eastAsia"/>
+        </w:rPr>
+        <w:t>SV</w:t>
+      </w:r>
+      <w:r>
+        <w:rPr>
+          <w:rFonts w:hint="eastAsia"/>
+        </w:rPr>
+        <w:t>报文，接收正常，对时正常，但是这并不是正常的</w:t>
+      </w:r>
+      <w:r>
+        <w:rPr>
+          <w:rFonts w:hint="eastAsia"/>
+        </w:rPr>
+        <w:t>MU</w:t>
+      </w:r>
+      <w:r>
+        <w:rPr>
+          <w:rFonts w:hint="eastAsia"/>
+        </w:rPr>
+        <w:t>测试环境，因为</w:t>
+      </w:r>
+      <w:r>
+        <w:rPr>
+          <w:rFonts w:hint="eastAsia"/>
+        </w:rPr>
+        <w:t>xl-808</w:t>
+      </w:r>
+      <w:r>
+        <w:rPr>
+          <w:rFonts w:hint="eastAsia"/>
+        </w:rPr>
+        <w:t>没有对时信号；</w:t>
+      </w:r>
+    </w:p>
+    <w:p>
+      <w:pPr>
+        <w:pStyle w:val="a5"/>
+        <w:widowControl w:val="0"/>
+        <w:numPr>
+          <w:ilvl w:val="0"/>
+          <w:numId w:val="2"/>
+        </w:numPr>
+        <w:adjustRightInd/>
+        <w:snapToGrid/>
+        <w:spacing w:after="0"/>
+        <w:ind w:firstLineChars="0"/>
+        <w:jc w:val="both"/>
+      </w:pPr>
+      <w:r>
+        <w:rPr>
+          <w:rFonts w:hint="eastAsia"/>
+        </w:rPr>
+        <w:t>程序下载和版本读取，当</w:t>
+      </w:r>
+      <w:r>
+        <w:rPr>
+          <w:rFonts w:hint="eastAsia"/>
+        </w:rPr>
+        <w:t>PC</w:t>
+      </w:r>
+      <w:r>
+        <w:rPr>
+          <w:rFonts w:hint="eastAsia"/>
+        </w:rPr>
+        <w:t>与单板通信时，即使接收</w:t>
+      </w:r>
+      <w:r>
+        <w:rPr>
+          <w:rFonts w:hint="eastAsia"/>
+        </w:rPr>
+        <w:t>SV</w:t>
+      </w:r>
+      <w:r>
+        <w:rPr>
+          <w:rFonts w:hint="eastAsia"/>
+        </w:rPr>
+        <w:t>报文时进行程序下载和版本读取，能正常进行；当</w:t>
+      </w:r>
+      <w:r>
+        <w:rPr>
+          <w:rFonts w:hint="eastAsia"/>
+        </w:rPr>
+        <w:t>PC</w:t>
+      </w:r>
+      <w:r>
+        <w:rPr>
+          <w:rFonts w:hint="eastAsia"/>
+        </w:rPr>
+        <w:t>与</w:t>
+      </w:r>
+      <w:r>
+        <w:rPr>
+          <w:rFonts w:hint="eastAsia"/>
+        </w:rPr>
+        <w:t>5</w:t>
+      </w:r>
+      <w:r>
+        <w:rPr>
+          <w:rFonts w:hint="eastAsia"/>
+        </w:rPr>
+        <w:t>块板通信时（进行</w:t>
+      </w:r>
+      <w:r>
+        <w:rPr>
+          <w:rFonts w:hint="eastAsia"/>
+        </w:rPr>
+        <w:t>MU</w:t>
+      </w:r>
+      <w:r>
+        <w:rPr>
+          <w:rFonts w:hint="eastAsia"/>
+        </w:rPr>
+        <w:t>测试时），如果进行程序下载和版本读取，有时会</w:t>
+      </w:r>
+      <w:r>
+        <w:rPr>
+          <w:rFonts w:hint="eastAsia"/>
+        </w:rPr>
+        <w:t>609</w:t>
+      </w:r>
+      <w:r>
+        <w:rPr>
+          <w:rFonts w:hint="eastAsia"/>
+        </w:rPr>
+        <w:t>接收异常。</w:t>
       </w:r>
     </w:p>
     <w:p>

</xml_diff>